<commit_message>
Maj TP2b et c
</commit_message>
<xml_diff>
--- a/Rapport-ROB305.docx
+++ b/Rapport-ROB305.docx
@@ -5,7 +5,7 @@
     <w:sdt>
       <w:sdtPr>
         <w:text/>
-        <w:id w:val="1913269579"/>
+        <w:id w:val="1799818231"/>
         <w:dataBinding w:prefixMappings="xmlns:ns0='http://purl.org/dc/elements/1.1/' xmlns:ns1='http://schemas.openxmlformats.org/package/2006/metadata/core-properties' " w:xpath="/ns1:coreProperties[1]/ns0:title[1]" w:storeItemID="{6C3C8BC8-F283-45AE-878A-BAB7291924A1}"/>
         <w:alias w:val="Titre "/>
       </w:sdtPr>
@@ -91,10 +91,394 @@
           <w14:numSpacing w14:val="tabular"/>
         </w:rPr>
         <w:tab/>
+        <w:t>Nous avons implémenté un ensemble de fonctions facilitant l’utilisation de la structure timespec, ainsi que surchargé des opérateurs pour pouvoir les utiliser. Nous les avons ensuite testés.</w:t>
       </w:r>
       <w:r>
         <w:rPr>
           <w:rStyle w:val="Heading2Char"/>
+        </w:rPr>
+        <w:t xml:space="preserve"> </w:t>
+      </w:r>
+    </w:p>
+    <w:p>
+      <w:pPr>
+        <w:pStyle w:val="Titre2"/>
+        <w:numPr>
+          <w:ilvl w:val="1"/>
+          <w:numId w:val="2"/>
+        </w:numPr>
+        <w:ind w:left="0" w:hanging="284"/>
+        <w:rPr/>
+      </w:pPr>
+      <w:r>
+        <w:rPr>
+          <w:rStyle w:val="Heading2Char"/>
+        </w:rPr>
+        <w:t>Timers</w:t>
+      </w:r>
+      <w:r>
+        <w:rPr/>
+        <w:t xml:space="preserve"> avec callback</w:t>
+      </w:r>
+    </w:p>
+    <w:p>
+      <w:pPr>
+        <w:pStyle w:val="Normal"/>
+        <w:rPr>
+          <w:rFonts w:ascii="Charter" w:hAnsi="Charter"/>
+          <w:sz w:val="19"/>
+          <w:szCs w:val="19"/>
+        </w:rPr>
+      </w:pPr>
+      <w:r>
+        <w:rPr>
+          <w:sz w:val="19"/>
+          <w:szCs w:val="19"/>
+        </w:rPr>
+        <w:t xml:space="preserve">Nous avons implémenté un </w:t>
+      </w:r>
+      <w:r>
+        <w:rPr>
+          <w:i/>
+          <w:iCs/>
+          <w:sz w:val="19"/>
+          <w:szCs w:val="19"/>
+        </w:rPr>
+        <w:t>callback</w:t>
+      </w:r>
+      <w:r>
+        <w:rPr>
+          <w:i w:val="false"/>
+          <w:iCs w:val="false"/>
+          <w:sz w:val="19"/>
+          <w:szCs w:val="19"/>
+        </w:rPr>
+        <w:t xml:space="preserve"> qui incrémente un compteur, comme on peut le voir ci-dessous.</w:t>
+      </w:r>
+    </w:p>
+    <w:p>
+      <w:pPr>
+        <w:pStyle w:val="Code"/>
+        <w:shd w:val="clear" w:fill="ECF1F8"/>
+        <w:rPr/>
+      </w:pPr>
+      <w:r>
+        <w:rPr/>
+        <w:t>void handler(int /*sig*/, siginfo_t* si, void* /*unused*/)</w:t>
+      </w:r>
+    </w:p>
+    <w:p>
+      <w:pPr>
+        <w:pStyle w:val="Code"/>
+        <w:shd w:val="clear" w:fill="ECF1F8"/>
+        <w:rPr/>
+      </w:pPr>
+      <w:r>
+        <w:rPr/>
+        <w:t>{</w:t>
+      </w:r>
+    </w:p>
+    <w:p>
+      <w:pPr>
+        <w:pStyle w:val="Code"/>
+        <w:shd w:val="clear" w:fill="ECF1F8"/>
+        <w:rPr/>
+      </w:pPr>
+      <w:r>
+        <w:rPr/>
+        <w:tab/>
+        <w:t>int* p_counter = (int*) si-&gt; si_value.sival_ptr;</w:t>
+      </w:r>
+    </w:p>
+    <w:p>
+      <w:pPr>
+        <w:pStyle w:val="Code"/>
+        <w:shd w:val="clear" w:fill="ECF1F8"/>
+        <w:rPr/>
+      </w:pPr>
+      <w:r>
+        <w:rPr/>
+        <w:tab/>
+        <w:t>*p_counter += 1; // ou p_counter[0]</w:t>
+      </w:r>
+    </w:p>
+    <w:p>
+      <w:pPr>
+        <w:pStyle w:val="Code"/>
+        <w:shd w:val="clear" w:fill="ECF1F8"/>
+        <w:rPr/>
+      </w:pPr>
+      <w:r>
+        <w:rPr/>
+        <w:tab/>
+        <w:t>std::cout &lt;&lt; *p_counter &lt;&lt; std::endl;</w:t>
+      </w:r>
+    </w:p>
+    <w:p>
+      <w:pPr>
+        <w:pStyle w:val="Code"/>
+        <w:shd w:val="clear" w:fill="ECF1F8"/>
+        <w:rPr>
+          <w:lang w:val="en-US"/>
+        </w:rPr>
+      </w:pPr>
+      <w:r>
+        <w:rPr>
+          <w:lang w:val="en-US"/>
+        </w:rPr>
+        <w:t>}</w:t>
+      </w:r>
+    </w:p>
+    <w:p>
+      <w:pPr>
+        <w:pStyle w:val="Titre2"/>
+        <w:numPr>
+          <w:ilvl w:val="1"/>
+          <w:numId w:val="2"/>
+        </w:numPr>
+        <w:ind w:left="0" w:hanging="284"/>
+        <w:rPr/>
+      </w:pPr>
+      <w:r>
+        <w:rPr/>
+        <w:t>Fonction simple consommant du CPU</w:t>
+      </w:r>
+    </w:p>
+    <w:p>
+      <w:pPr>
+        <w:pStyle w:val="Normal"/>
+        <w:rPr/>
+      </w:pPr>
+      <w:r>
+        <w:rPr/>
+        <w:t>P</w:t>
+      </w:r>
+      <w:r>
+        <w:rPr>
+          <w:sz w:val="19"/>
+          <w:szCs w:val="19"/>
+        </w:rPr>
+        <w:t>our un compteur de 2000, les valeurs finales obtenues sont :</w:t>
+      </w:r>
+    </w:p>
+    <w:p>
+      <w:pPr>
+        <w:pStyle w:val="Code"/>
+        <w:shd w:val="clear" w:fill="ECF1F8"/>
+        <w:rPr/>
+      </w:pPr>
+      <w:r>
+        <w:rPr/>
+        <w:t>2000</w:t>
+      </w:r>
+    </w:p>
+    <w:p>
+      <w:pPr>
+        <w:pStyle w:val="Code"/>
+        <w:shd w:val="clear" w:fill="ECF1F8"/>
+        <w:rPr/>
+      </w:pPr>
+      <w:r>
+        <w:rPr/>
+        <w:t>time : 0,000075313s</w:t>
+      </w:r>
+    </w:p>
+    <w:p>
+      <w:pPr>
+        <w:pStyle w:val="Titre2"/>
+        <w:numPr>
+          <w:ilvl w:val="1"/>
+          <w:numId w:val="2"/>
+        </w:numPr>
+        <w:ind w:left="0" w:hanging="284"/>
+        <w:rPr/>
+      </w:pPr>
+      <w:r>
+        <w:rPr/>
+        <w:t>Mesure du temps d’exécution d’une fonction</w:t>
+      </w:r>
+    </w:p>
+    <w:p>
+      <w:pPr>
+        <w:pStyle w:val="Normal"/>
+        <w:rPr/>
+      </w:pPr>
+      <w:r>
+        <w:rPr/>
+        <w:t xml:space="preserve">En calibrant la fonction </w:t>
+      </w:r>
+      <w:r>
+        <w:rPr>
+          <w:i/>
+          <w:iCs/>
+        </w:rPr>
+        <w:t>incr()</w:t>
+      </w:r>
+      <w:r>
+        <w:rPr>
+          <w:i w:val="false"/>
+          <w:iCs w:val="false"/>
+        </w:rPr>
+        <w:t xml:space="preserve"> de manière linéaire (ax+b), nous avons trouvé comme paramètres </w:t>
+      </w:r>
+    </w:p>
+    <w:p>
+      <w:pPr>
+        <w:pStyle w:val="Code"/>
+        <w:shd w:val="clear" w:fill="ECF1F8"/>
+        <w:rPr/>
+      </w:pPr>
+      <w:r>
+        <w:rPr/>
+        <w:t>a : 1.81389e+07</w:t>
+      </w:r>
+    </w:p>
+    <w:p>
+      <w:pPr>
+        <w:pStyle w:val="Code"/>
+        <w:shd w:val="clear" w:fill="ECF1F8"/>
+        <w:rPr/>
+      </w:pPr>
+      <w:r>
+        <w:rPr/>
+        <w:t>b : 18720</w:t>
+      </w:r>
+    </w:p>
+    <w:p>
+      <w:pPr>
+        <w:pStyle w:val="Normal"/>
+        <w:rPr/>
+      </w:pPr>
+      <w:r>
+        <w:rPr>
+          <w:i w:val="false"/>
+          <w:iCs w:val="false"/>
+        </w:rPr>
+        <w:t>En faisant des vérifications entre le temps estimé et le temps réel, nous avons obtenu comme résultats :</w:t>
+      </w:r>
+    </w:p>
+    <w:p>
+      <w:pPr>
+        <w:pStyle w:val="Code"/>
+        <w:shd w:val="clear" w:fill="ECF1F8"/>
+        <w:rPr/>
+      </w:pPr>
+      <w:r>
+        <w:rPr/>
+        <w:t>time : 55,117513781s</w:t>
+      </w:r>
+    </w:p>
+    <w:p>
+      <w:pPr>
+        <w:pStyle w:val="Code"/>
+        <w:shd w:val="clear" w:fill="ECF1F8"/>
+        <w:rPr/>
+      </w:pPr>
+      <w:r>
+        <w:rPr/>
+        <w:t>expected time : 55,129140625s</w:t>
+      </w:r>
+    </w:p>
+    <w:p>
+      <w:pPr>
+        <w:pStyle w:val="Code"/>
+        <w:shd w:val="clear" w:fill="ECF1F8"/>
+        <w:rPr/>
+      </w:pPr>
+      <w:r>
+        <w:rPr/>
+        <w:t>diff time : -1,988373156s</w:t>
+      </w:r>
+    </w:p>
+    <w:p>
+      <w:pPr>
+        <w:pStyle w:val="Normal"/>
+        <w:rPr/>
+      </w:pPr>
+      <w:r>
+        <w:rPr/>
+        <w:t>Donc l’estimation est plutôt satisfaisante.</w:t>
+      </w:r>
+    </w:p>
+    <w:p>
+      <w:pPr>
+        <w:pStyle w:val="Titre2"/>
+        <w:numPr>
+          <w:ilvl w:val="1"/>
+          <w:numId w:val="2"/>
+        </w:numPr>
+        <w:ind w:left="0" w:hanging="284"/>
+        <w:rPr/>
+      </w:pPr>
+      <w:r>
+        <w:rPr/>
+        <w:t>Amélioration des mesures</w:t>
+      </w:r>
+    </w:p>
+    <w:p>
+      <w:pPr>
+        <w:pStyle w:val="Normal"/>
+        <w:rPr/>
+      </w:pPr>
+      <w:r>
+        <w:rPr>
+          <w:color w:val="000000"/>
+          <w:highlight w:val="red"/>
+          <w14:ligatures w14:val="all"/>
+          <w14:numForm w14:val="lining"/>
+          <w14:numSpacing w14:val="tabular"/>
+        </w:rPr>
+        <w:t>todo</w:t>
+      </w:r>
+    </w:p>
+    <w:p>
+      <w:pPr>
+        <w:pStyle w:val="Titre1"/>
+        <w:numPr>
+          <w:ilvl w:val="0"/>
+          <w:numId w:val="2"/>
+        </w:numPr>
+        <w:ind w:left="0" w:hanging="851"/>
+        <w:rPr/>
+      </w:pPr>
+      <w:r>
+        <w:rPr/>
+        <w:t xml:space="preserve">Familiarisation avec l’API multitâches </w:t>
+      </w:r>
+      <w:r>
+        <w:rPr>
+          <w:rStyle w:val="Accentuation"/>
+        </w:rPr>
+        <w:t>pthread</w:t>
+      </w:r>
+    </w:p>
+    <w:p>
+      <w:pPr>
+        <w:pStyle w:val="Titre2"/>
+        <w:numPr>
+          <w:ilvl w:val="1"/>
+          <w:numId w:val="2"/>
+        </w:numPr>
+        <w:ind w:left="0" w:hanging="284"/>
+        <w:rPr/>
+      </w:pPr>
+      <w:r>
+        <w:rPr/>
+        <w:t>Exécution sur plusieurs tâches sans mutex</w:t>
+      </w:r>
+    </w:p>
+    <w:p>
+      <w:pPr>
+        <w:pStyle w:val="Normal"/>
+        <w:ind w:left="0" w:hanging="284"/>
+        <w:rPr/>
+      </w:pPr>
+      <w:r>
+        <w:rPr/>
+        <w:t xml:space="preserve"> </w:t>
+      </w:r>
+      <w:r>
+        <w:rPr>
           <w:rFonts w:eastAsia="Calibri" w:cs="Arial"/>
           <w:color w:val="auto"/>
           <w:kern w:val="0"/>
@@ -105,13 +489,72 @@
           <w14:numForm w14:val="lining"/>
           <w14:numSpacing w14:val="tabular"/>
         </w:rPr>
-        <w:t>Nous avons implémenté un ensemble de fonctions facilitant l’utilisation de la structure timespec, ainsi que surchargé des opérateurs pour pouvoir les utiliser. Nous les avons ensuite testés.</w:t>
-      </w:r>
+        <w:t>Après plusieurs exécutions, nous remarquons que le compteur n’a jamais la valeur attendue,</w:t>
+      </w:r>
+    </w:p>
+    <w:p>
+      <w:pPr>
+        <w:pStyle w:val="Normal"/>
+        <w:ind w:left="0" w:hanging="284"/>
+        <w:rPr/>
+      </w:pPr>
       <w:r>
         <w:rPr>
-          <w:rStyle w:val="Heading2Char"/>
+          <w:rFonts w:eastAsia="Calibri" w:cs="Arial"/>
+          <w:color w:val="auto"/>
+          <w:kern w:val="0"/>
+          <w:sz w:val="19"/>
+          <w:szCs w:val="19"/>
+          <w:lang w:val="fr-FR" w:eastAsia="en-US" w:bidi="ar-SA"/>
+          <w14:ligatures w14:val="all"/>
+          <w14:numForm w14:val="lining"/>
+          <w14:numSpacing w14:val="tabular"/>
         </w:rPr>
-        <w:t xml:space="preserve"> </w:t>
+        <w:t>elle est toujours inférieure. Un exemple est donné ci-dessous :</w:t>
+      </w:r>
+    </w:p>
+    <w:p>
+      <w:pPr>
+        <w:pStyle w:val="Code"/>
+        <w:rPr/>
+      </w:pPr>
+      <w:r>
+        <w:rPr/>
+        <w:t>nLoops = 10000, nTasks = 50</w:t>
+      </w:r>
+    </w:p>
+    <w:p>
+      <w:pPr>
+        <w:pStyle w:val="Code"/>
+        <w:rPr/>
+      </w:pPr>
+      <w:r>
+        <w:rPr/>
+        <w:t>counter = 86223</w:t>
+      </w:r>
+    </w:p>
+    <w:p>
+      <w:pPr>
+        <w:pStyle w:val="Normal"/>
+        <w:rPr/>
+      </w:pPr>
+      <w:r>
+        <w:rPr/>
+        <w:t xml:space="preserve">Les différents threads qui modifient le compteur se font suspendre pendant leurs modifications, donc la valeur du compteur n’est pas à jour lorsqu’un autre thread prend la main. Il faut ajouter un </w:t>
+      </w:r>
+      <w:r>
+        <w:rPr>
+          <w:i/>
+          <w:iCs/>
+        </w:rPr>
+        <w:t>mutex</w:t>
+      </w:r>
+      <w:r>
+        <w:rPr>
+          <w:i w:val="false"/>
+          <w:iCs w:val="false"/>
+        </w:rPr>
+        <w:t xml:space="preserve"> sur le compteur pour résoudre ce problème.</w:t>
       </w:r>
     </w:p>
     <w:p>
@@ -125,421 +568,933 @@
         <w:rPr/>
       </w:pPr>
       <w:r>
-        <w:rPr>
-          <w:rStyle w:val="Heading2Char"/>
-        </w:rPr>
-        <w:t>Timers</w:t>
-      </w:r>
-      <w:r>
-        <w:rPr/>
-        <w:t xml:space="preserve"> avec callback</w:t>
+        <w:rPr/>
+        <w:t>Mesure de temps d’exécution</w:t>
       </w:r>
     </w:p>
     <w:p>
       <w:pPr>
         <w:pStyle w:val="Normal"/>
-        <w:rPr>
-          <w:rFonts w:ascii="Charter" w:hAnsi="Charter"/>
-          <w:sz w:val="19"/>
-          <w:szCs w:val="19"/>
-        </w:rPr>
-      </w:pPr>
-      <w:r>
-        <w:rPr>
-          <w:sz w:val="19"/>
-          <w:szCs w:val="19"/>
-        </w:rPr>
-        <w:t xml:space="preserve">Nous avons implémenté un </w:t>
-      </w:r>
-      <w:r>
-        <w:rPr>
-          <w:i/>
-          <w:iCs/>
-          <w:sz w:val="19"/>
-          <w:szCs w:val="19"/>
-        </w:rPr>
-        <w:t>callback</w:t>
-      </w:r>
-      <w:r>
-        <w:rPr>
-          <w:i w:val="false"/>
-          <w:iCs w:val="false"/>
-          <w:sz w:val="19"/>
-          <w:szCs w:val="19"/>
-        </w:rPr>
-        <w:t xml:space="preserve"> qui incrémente un compteur, comme on peut le voir ci-dessous.</w:t>
-      </w:r>
-    </w:p>
-    <w:p>
-      <w:pPr>
-        <w:pStyle w:val="Code"/>
-        <w:shd w:fill="ECF1F8" w:val="clear"/>
-        <w:rPr/>
-      </w:pPr>
-      <w:r>
-        <w:rPr/>
-        <w:t>void handler(int /*sig*/, siginfo_t* si, void* /*unused*/)</w:t>
-      </w:r>
-    </w:p>
-    <w:p>
-      <w:pPr>
-        <w:pStyle w:val="Code"/>
-        <w:shd w:fill="ECF1F8" w:val="clear"/>
-        <w:rPr/>
-      </w:pPr>
-      <w:r>
-        <w:rPr/>
-        <w:t>{</w:t>
-      </w:r>
-    </w:p>
-    <w:p>
-      <w:pPr>
-        <w:pStyle w:val="Code"/>
-        <w:shd w:fill="ECF1F8" w:val="clear"/>
-        <w:rPr/>
-      </w:pPr>
-      <w:r>
-        <w:rPr/>
-        <w:tab/>
-        <w:t>int* p_counter = (int*) si-&gt; si_value.sival_ptr;</w:t>
-      </w:r>
-    </w:p>
-    <w:p>
-      <w:pPr>
-        <w:pStyle w:val="Code"/>
-        <w:shd w:fill="ECF1F8" w:val="clear"/>
-        <w:rPr/>
-      </w:pPr>
-      <w:r>
-        <w:rPr/>
-        <w:tab/>
-        <w:t>*p_counter += 1; // ou p_counter[0]</w:t>
-      </w:r>
-    </w:p>
-    <w:p>
-      <w:pPr>
-        <w:pStyle w:val="Code"/>
-        <w:shd w:fill="ECF1F8" w:val="clear"/>
-        <w:rPr/>
-      </w:pPr>
-      <w:r>
-        <w:rPr/>
-        <w:tab/>
-        <w:t>std::cout &lt;&lt; *p_counter &lt;&lt; std::endl;</w:t>
-      </w:r>
-    </w:p>
-    <w:p>
-      <w:pPr>
-        <w:pStyle w:val="Code"/>
-        <w:shd w:fill="ECF1F8" w:val="clear"/>
-        <w:rPr>
-          <w:lang w:val="en-US"/>
-        </w:rPr>
-      </w:pPr>
-      <w:r>
-        <w:rPr>
-          <w:lang w:val="en-US"/>
-        </w:rPr>
-        <w:t>}</w:t>
-      </w:r>
-    </w:p>
-    <w:p>
-      <w:pPr>
-        <w:pStyle w:val="Titre2"/>
-        <w:numPr>
-          <w:ilvl w:val="1"/>
-          <w:numId w:val="2"/>
-        </w:numPr>
-        <w:ind w:left="0" w:hanging="284"/>
-        <w:rPr/>
-      </w:pPr>
-      <w:r>
-        <w:rPr/>
-        <w:t>Fonction simple consommant du CPU</w:t>
-      </w:r>
-    </w:p>
-    <w:p>
-      <w:pPr>
-        <w:pStyle w:val="Normal"/>
-        <w:rPr/>
-      </w:pPr>
-      <w:r>
-        <w:rPr/>
-        <w:t>P</w:t>
-      </w:r>
-      <w:r>
-        <w:rPr>
-          <w:sz w:val="19"/>
-          <w:szCs w:val="19"/>
-        </w:rPr>
-        <w:t>our un compteur de 2000, les valeurs finales obtenues sont :</w:t>
-      </w:r>
-    </w:p>
-    <w:p>
-      <w:pPr>
-        <w:pStyle w:val="Code"/>
-        <w:shd w:fill="ECF1F8" w:val="clear"/>
-        <w:rPr/>
-      </w:pPr>
-      <w:r>
-        <w:rPr/>
-        <w:t>2000</w:t>
-      </w:r>
-    </w:p>
-    <w:p>
-      <w:pPr>
-        <w:pStyle w:val="Code"/>
-        <w:shd w:fill="ECF1F8" w:val="clear"/>
-        <w:rPr/>
-      </w:pPr>
-      <w:r>
-        <w:rPr/>
-        <w:t>time : 0,000075313s</w:t>
-      </w:r>
-    </w:p>
-    <w:p>
-      <w:pPr>
-        <w:pStyle w:val="Titre2"/>
-        <w:numPr>
-          <w:ilvl w:val="1"/>
-          <w:numId w:val="2"/>
-        </w:numPr>
-        <w:ind w:left="0" w:hanging="284"/>
-        <w:rPr/>
-      </w:pPr>
-      <w:r>
-        <w:rPr/>
-        <w:t>Mesure du temps d’exécution d’une fonction</w:t>
-      </w:r>
-    </w:p>
-    <w:p>
-      <w:pPr>
-        <w:pStyle w:val="Normal"/>
-        <w:rPr/>
-      </w:pPr>
-      <w:r>
-        <w:rPr/>
-        <w:t xml:space="preserve">En calibrant la fonction </w:t>
+        <w:rPr/>
+      </w:pPr>
+      <w:r>
+        <w:rPr/>
+        <w:t xml:space="preserve">Nous avons mesuré le temps d’exécution pour les paramètres demandés avec la priorité </w:t>
       </w:r>
       <w:r>
         <w:rPr>
           <w:i/>
           <w:iCs/>
         </w:rPr>
-        <w:t>incr()</w:t>
+        <w:t>SCHED_RR</w:t>
       </w:r>
       <w:r>
         <w:rPr>
           <w:i w:val="false"/>
           <w:iCs w:val="false"/>
         </w:rPr>
-        <w:t xml:space="preserve"> </w:t>
+        <w:t>.</w:t>
+      </w:r>
+    </w:p>
+    <w:tbl>
+      <w:tblPr>
+        <w:tblW w:w="6429" w:type="dxa"/>
+        <w:jc w:val="left"/>
+        <w:tblInd w:w="-62" w:type="dxa"/>
+        <w:tblCellMar>
+          <w:top w:w="0" w:type="dxa"/>
+          <w:left w:w="0" w:type="dxa"/>
+          <w:bottom w:w="0" w:type="dxa"/>
+          <w:right w:w="0" w:type="dxa"/>
+        </w:tblCellMar>
+      </w:tblPr>
+      <w:tblGrid>
+        <w:gridCol w:w="1308"/>
+        <w:gridCol w:w="1281"/>
+        <w:gridCol w:w="1280"/>
+        <w:gridCol w:w="1279"/>
+        <w:gridCol w:w="1281"/>
+      </w:tblGrid>
+      <w:tr>
+        <w:trPr>
+          <w:trHeight w:val="256" w:hRule="atLeast"/>
+        </w:trPr>
+        <w:tc>
+          <w:tcPr>
+            <w:tcW w:w="1308" w:type="dxa"/>
+            <w:tcBorders>
+              <w:top w:val="single" w:sz="2" w:space="0" w:color="000000"/>
+              <w:left w:val="single" w:sz="2" w:space="0" w:color="000000"/>
+              <w:bottom w:val="single" w:sz="2" w:space="0" w:color="000000"/>
+              <w:right w:val="single" w:sz="2" w:space="0" w:color="000000"/>
+            </w:tcBorders>
+            <w:vAlign w:val="bottom"/>
+          </w:tcPr>
+          <w:p>
+            <w:pPr>
+              <w:pStyle w:val="Normal"/>
+              <w:tabs>
+                <w:tab w:val="clear" w:pos="720"/>
+              </w:tabs>
+              <w:spacing w:before="60" w:after="100"/>
+              <w:jc w:val="center"/>
+              <w:rPr/>
+            </w:pPr>
+            <w:r>
+              <w:rPr/>
+              <w:t>Ntasks \ nLoops</w:t>
+            </w:r>
+          </w:p>
+        </w:tc>
+        <w:tc>
+          <w:tcPr>
+            <w:tcW w:w="1281" w:type="dxa"/>
+            <w:tcBorders>
+              <w:top w:val="single" w:sz="2" w:space="0" w:color="000000"/>
+              <w:bottom w:val="single" w:sz="2" w:space="0" w:color="000000"/>
+            </w:tcBorders>
+            <w:vAlign w:val="bottom"/>
+          </w:tcPr>
+          <w:p>
+            <w:pPr>
+              <w:pStyle w:val="Normal"/>
+              <w:tabs>
+                <w:tab w:val="clear" w:pos="720"/>
+              </w:tabs>
+              <w:spacing w:before="60" w:after="100"/>
+              <w:jc w:val="right"/>
+              <w:rPr/>
+            </w:pPr>
+            <w:r>
+              <w:rPr/>
+              <w:t>1,00E+07</w:t>
+            </w:r>
+          </w:p>
+        </w:tc>
+        <w:tc>
+          <w:tcPr>
+            <w:tcW w:w="1280" w:type="dxa"/>
+            <w:tcBorders>
+              <w:top w:val="single" w:sz="2" w:space="0" w:color="000000"/>
+              <w:bottom w:val="single" w:sz="2" w:space="0" w:color="000000"/>
+            </w:tcBorders>
+            <w:vAlign w:val="bottom"/>
+          </w:tcPr>
+          <w:p>
+            <w:pPr>
+              <w:pStyle w:val="Normal"/>
+              <w:tabs>
+                <w:tab w:val="clear" w:pos="720"/>
+              </w:tabs>
+              <w:spacing w:before="60" w:after="100"/>
+              <w:jc w:val="right"/>
+              <w:rPr/>
+            </w:pPr>
+            <w:r>
+              <w:rPr/>
+              <w:t>2,00E+07</w:t>
+            </w:r>
+          </w:p>
+        </w:tc>
+        <w:tc>
+          <w:tcPr>
+            <w:tcW w:w="1279" w:type="dxa"/>
+            <w:tcBorders>
+              <w:top w:val="single" w:sz="2" w:space="0" w:color="000000"/>
+              <w:bottom w:val="single" w:sz="2" w:space="0" w:color="000000"/>
+            </w:tcBorders>
+            <w:vAlign w:val="bottom"/>
+          </w:tcPr>
+          <w:p>
+            <w:pPr>
+              <w:pStyle w:val="Normal"/>
+              <w:tabs>
+                <w:tab w:val="clear" w:pos="720"/>
+              </w:tabs>
+              <w:spacing w:before="60" w:after="100"/>
+              <w:jc w:val="right"/>
+              <w:rPr/>
+            </w:pPr>
+            <w:r>
+              <w:rPr/>
+              <w:t>3,00E+07</w:t>
+            </w:r>
+          </w:p>
+        </w:tc>
+        <w:tc>
+          <w:tcPr>
+            <w:tcW w:w="1281" w:type="dxa"/>
+            <w:tcBorders>
+              <w:top w:val="single" w:sz="2" w:space="0" w:color="000000"/>
+              <w:bottom w:val="single" w:sz="2" w:space="0" w:color="000000"/>
+              <w:right w:val="single" w:sz="2" w:space="0" w:color="000000"/>
+            </w:tcBorders>
+            <w:vAlign w:val="bottom"/>
+          </w:tcPr>
+          <w:p>
+            <w:pPr>
+              <w:pStyle w:val="Normal"/>
+              <w:tabs>
+                <w:tab w:val="clear" w:pos="720"/>
+              </w:tabs>
+              <w:spacing w:before="60" w:after="100"/>
+              <w:jc w:val="right"/>
+              <w:rPr/>
+            </w:pPr>
+            <w:r>
+              <w:rPr/>
+              <w:t>4,00E+07</w:t>
+            </w:r>
+          </w:p>
+        </w:tc>
+      </w:tr>
+      <w:tr>
+        <w:trPr>
+          <w:trHeight w:val="256" w:hRule="atLeast"/>
+        </w:trPr>
+        <w:tc>
+          <w:tcPr>
+            <w:tcW w:w="1308" w:type="dxa"/>
+            <w:tcBorders>
+              <w:left w:val="single" w:sz="2" w:space="0" w:color="000000"/>
+              <w:right w:val="single" w:sz="2" w:space="0" w:color="000000"/>
+            </w:tcBorders>
+            <w:vAlign w:val="bottom"/>
+          </w:tcPr>
+          <w:p>
+            <w:pPr>
+              <w:pStyle w:val="Normal"/>
+              <w:tabs>
+                <w:tab w:val="clear" w:pos="720"/>
+              </w:tabs>
+              <w:spacing w:before="60" w:after="100"/>
+              <w:jc w:val="center"/>
+              <w:rPr/>
+            </w:pPr>
+            <w:r>
+              <w:rPr/>
+              <w:t>1</w:t>
+            </w:r>
+          </w:p>
+        </w:tc>
+        <w:tc>
+          <w:tcPr>
+            <w:tcW w:w="1281" w:type="dxa"/>
+            <w:tcBorders/>
+            <w:vAlign w:val="bottom"/>
+          </w:tcPr>
+          <w:p>
+            <w:pPr>
+              <w:pStyle w:val="Normal"/>
+              <w:tabs>
+                <w:tab w:val="clear" w:pos="720"/>
+              </w:tabs>
+              <w:spacing w:before="60" w:after="100"/>
+              <w:jc w:val="right"/>
+              <w:rPr/>
+            </w:pPr>
+            <w:r>
+              <w:rPr/>
+              <w:t>0,8107</w:t>
+            </w:r>
+          </w:p>
+        </w:tc>
+        <w:tc>
+          <w:tcPr>
+            <w:tcW w:w="1280" w:type="dxa"/>
+            <w:tcBorders/>
+            <w:vAlign w:val="bottom"/>
+          </w:tcPr>
+          <w:p>
+            <w:pPr>
+              <w:pStyle w:val="Normal"/>
+              <w:tabs>
+                <w:tab w:val="clear" w:pos="720"/>
+              </w:tabs>
+              <w:spacing w:before="60" w:after="100"/>
+              <w:jc w:val="right"/>
+              <w:rPr/>
+            </w:pPr>
+            <w:r>
+              <w:rPr/>
+              <w:t>0,1596</w:t>
+            </w:r>
+          </w:p>
+        </w:tc>
+        <w:tc>
+          <w:tcPr>
+            <w:tcW w:w="1279" w:type="dxa"/>
+            <w:tcBorders/>
+            <w:vAlign w:val="bottom"/>
+          </w:tcPr>
+          <w:p>
+            <w:pPr>
+              <w:pStyle w:val="Normal"/>
+              <w:tabs>
+                <w:tab w:val="clear" w:pos="720"/>
+              </w:tabs>
+              <w:spacing w:before="60" w:after="100"/>
+              <w:jc w:val="right"/>
+              <w:rPr/>
+            </w:pPr>
+            <w:r>
+              <w:rPr/>
+              <w:t>1,2382</w:t>
+            </w:r>
+          </w:p>
+        </w:tc>
+        <w:tc>
+          <w:tcPr>
+            <w:tcW w:w="1281" w:type="dxa"/>
+            <w:tcBorders>
+              <w:right w:val="single" w:sz="2" w:space="0" w:color="000000"/>
+            </w:tcBorders>
+            <w:vAlign w:val="bottom"/>
+          </w:tcPr>
+          <w:p>
+            <w:pPr>
+              <w:pStyle w:val="Normal"/>
+              <w:tabs>
+                <w:tab w:val="clear" w:pos="720"/>
+              </w:tabs>
+              <w:spacing w:before="60" w:after="100"/>
+              <w:jc w:val="right"/>
+              <w:rPr/>
+            </w:pPr>
+            <w:r>
+              <w:rPr/>
+              <w:t>1,3163</w:t>
+            </w:r>
+          </w:p>
+        </w:tc>
+      </w:tr>
+      <w:tr>
+        <w:trPr>
+          <w:trHeight w:val="256" w:hRule="atLeast"/>
+        </w:trPr>
+        <w:tc>
+          <w:tcPr>
+            <w:tcW w:w="1308" w:type="dxa"/>
+            <w:tcBorders>
+              <w:left w:val="single" w:sz="2" w:space="0" w:color="000000"/>
+              <w:right w:val="single" w:sz="2" w:space="0" w:color="000000"/>
+            </w:tcBorders>
+            <w:vAlign w:val="bottom"/>
+          </w:tcPr>
+          <w:p>
+            <w:pPr>
+              <w:pStyle w:val="Normal"/>
+              <w:tabs>
+                <w:tab w:val="clear" w:pos="720"/>
+              </w:tabs>
+              <w:spacing w:before="60" w:after="100"/>
+              <w:jc w:val="center"/>
+              <w:rPr/>
+            </w:pPr>
+            <w:r>
+              <w:rPr/>
+              <w:t>2</w:t>
+            </w:r>
+          </w:p>
+        </w:tc>
+        <w:tc>
+          <w:tcPr>
+            <w:tcW w:w="1281" w:type="dxa"/>
+            <w:tcBorders/>
+            <w:vAlign w:val="bottom"/>
+          </w:tcPr>
+          <w:p>
+            <w:pPr>
+              <w:pStyle w:val="Normal"/>
+              <w:tabs>
+                <w:tab w:val="clear" w:pos="720"/>
+              </w:tabs>
+              <w:spacing w:before="60" w:after="100"/>
+              <w:jc w:val="right"/>
+              <w:rPr/>
+            </w:pPr>
+            <w:r>
+              <w:rPr/>
+              <w:t>0,387</w:t>
+            </w:r>
+          </w:p>
+        </w:tc>
+        <w:tc>
+          <w:tcPr>
+            <w:tcW w:w="1280" w:type="dxa"/>
+            <w:tcBorders/>
+            <w:vAlign w:val="bottom"/>
+          </w:tcPr>
+          <w:p>
+            <w:pPr>
+              <w:pStyle w:val="Normal"/>
+              <w:tabs>
+                <w:tab w:val="clear" w:pos="720"/>
+              </w:tabs>
+              <w:spacing w:before="60" w:after="100"/>
+              <w:jc w:val="right"/>
+              <w:rPr/>
+            </w:pPr>
+            <w:r>
+              <w:rPr/>
+              <w:t>1,7798</w:t>
+            </w:r>
+          </w:p>
+        </w:tc>
+        <w:tc>
+          <w:tcPr>
+            <w:tcW w:w="1279" w:type="dxa"/>
+            <w:tcBorders/>
+            <w:vAlign w:val="bottom"/>
+          </w:tcPr>
+          <w:p>
+            <w:pPr>
+              <w:pStyle w:val="Normal"/>
+              <w:tabs>
+                <w:tab w:val="clear" w:pos="720"/>
+              </w:tabs>
+              <w:spacing w:before="60" w:after="100"/>
+              <w:jc w:val="right"/>
+              <w:rPr/>
+            </w:pPr>
+            <w:r>
+              <w:rPr/>
+              <w:t>1,1568</w:t>
+            </w:r>
+          </w:p>
+        </w:tc>
+        <w:tc>
+          <w:tcPr>
+            <w:tcW w:w="1281" w:type="dxa"/>
+            <w:tcBorders>
+              <w:right w:val="single" w:sz="2" w:space="0" w:color="000000"/>
+            </w:tcBorders>
+            <w:vAlign w:val="bottom"/>
+          </w:tcPr>
+          <w:p>
+            <w:pPr>
+              <w:pStyle w:val="Normal"/>
+              <w:tabs>
+                <w:tab w:val="clear" w:pos="720"/>
+              </w:tabs>
+              <w:spacing w:before="60" w:after="100"/>
+              <w:jc w:val="right"/>
+              <w:rPr/>
+            </w:pPr>
+            <w:r>
+              <w:rPr/>
+              <w:t>2,5448</w:t>
+            </w:r>
+          </w:p>
+        </w:tc>
+      </w:tr>
+      <w:tr>
+        <w:trPr>
+          <w:trHeight w:val="256" w:hRule="atLeast"/>
+        </w:trPr>
+        <w:tc>
+          <w:tcPr>
+            <w:tcW w:w="1308" w:type="dxa"/>
+            <w:tcBorders>
+              <w:left w:val="single" w:sz="2" w:space="0" w:color="000000"/>
+              <w:right w:val="single" w:sz="2" w:space="0" w:color="000000"/>
+            </w:tcBorders>
+            <w:vAlign w:val="bottom"/>
+          </w:tcPr>
+          <w:p>
+            <w:pPr>
+              <w:pStyle w:val="Normal"/>
+              <w:tabs>
+                <w:tab w:val="clear" w:pos="720"/>
+              </w:tabs>
+              <w:spacing w:before="60" w:after="100"/>
+              <w:jc w:val="center"/>
+              <w:rPr/>
+            </w:pPr>
+            <w:r>
+              <w:rPr/>
+              <w:t>3</w:t>
+            </w:r>
+          </w:p>
+        </w:tc>
+        <w:tc>
+          <w:tcPr>
+            <w:tcW w:w="1281" w:type="dxa"/>
+            <w:tcBorders/>
+            <w:vAlign w:val="bottom"/>
+          </w:tcPr>
+          <w:p>
+            <w:pPr>
+              <w:pStyle w:val="Normal"/>
+              <w:tabs>
+                <w:tab w:val="clear" w:pos="720"/>
+              </w:tabs>
+              <w:spacing w:before="60" w:after="100"/>
+              <w:jc w:val="right"/>
+              <w:rPr/>
+            </w:pPr>
+            <w:r>
+              <w:rPr/>
+              <w:t>1,2236</w:t>
+            </w:r>
+          </w:p>
+        </w:tc>
+        <w:tc>
+          <w:tcPr>
+            <w:tcW w:w="1280" w:type="dxa"/>
+            <w:tcBorders/>
+            <w:vAlign w:val="bottom"/>
+          </w:tcPr>
+          <w:p>
+            <w:pPr>
+              <w:pStyle w:val="Normal"/>
+              <w:tabs>
+                <w:tab w:val="clear" w:pos="720"/>
+              </w:tabs>
+              <w:spacing w:before="60" w:after="100"/>
+              <w:jc w:val="right"/>
+              <w:rPr/>
+            </w:pPr>
+            <w:r>
+              <w:rPr/>
+              <w:t>3,4495</w:t>
+            </w:r>
+          </w:p>
+        </w:tc>
+        <w:tc>
+          <w:tcPr>
+            <w:tcW w:w="1279" w:type="dxa"/>
+            <w:tcBorders/>
+            <w:vAlign w:val="bottom"/>
+          </w:tcPr>
+          <w:p>
+            <w:pPr>
+              <w:pStyle w:val="Normal"/>
+              <w:tabs>
+                <w:tab w:val="clear" w:pos="720"/>
+              </w:tabs>
+              <w:spacing w:before="60" w:after="100"/>
+              <w:jc w:val="right"/>
+              <w:rPr/>
+            </w:pPr>
+            <w:r>
+              <w:rPr/>
+              <w:t>5,6759</w:t>
+            </w:r>
+          </w:p>
+        </w:tc>
+        <w:tc>
+          <w:tcPr>
+            <w:tcW w:w="1281" w:type="dxa"/>
+            <w:tcBorders>
+              <w:right w:val="single" w:sz="2" w:space="0" w:color="000000"/>
+            </w:tcBorders>
+            <w:vAlign w:val="bottom"/>
+          </w:tcPr>
+          <w:p>
+            <w:pPr>
+              <w:pStyle w:val="Normal"/>
+              <w:tabs>
+                <w:tab w:val="clear" w:pos="720"/>
+              </w:tabs>
+              <w:spacing w:before="60" w:after="100"/>
+              <w:jc w:val="right"/>
+              <w:rPr/>
+            </w:pPr>
+            <w:r>
+              <w:rPr/>
+              <w:t>7,9004</w:t>
+            </w:r>
+          </w:p>
+        </w:tc>
+      </w:tr>
+      <w:tr>
+        <w:trPr>
+          <w:trHeight w:val="256" w:hRule="atLeast"/>
+        </w:trPr>
+        <w:tc>
+          <w:tcPr>
+            <w:tcW w:w="1308" w:type="dxa"/>
+            <w:tcBorders>
+              <w:left w:val="single" w:sz="2" w:space="0" w:color="000000"/>
+              <w:right w:val="single" w:sz="2" w:space="0" w:color="000000"/>
+            </w:tcBorders>
+            <w:vAlign w:val="bottom"/>
+          </w:tcPr>
+          <w:p>
+            <w:pPr>
+              <w:pStyle w:val="Normal"/>
+              <w:tabs>
+                <w:tab w:val="clear" w:pos="720"/>
+              </w:tabs>
+              <w:spacing w:before="60" w:after="100"/>
+              <w:jc w:val="center"/>
+              <w:rPr/>
+            </w:pPr>
+            <w:r>
+              <w:rPr/>
+              <w:t>4</w:t>
+            </w:r>
+          </w:p>
+        </w:tc>
+        <w:tc>
+          <w:tcPr>
+            <w:tcW w:w="1281" w:type="dxa"/>
+            <w:tcBorders/>
+            <w:vAlign w:val="bottom"/>
+          </w:tcPr>
+          <w:p>
+            <w:pPr>
+              <w:pStyle w:val="Normal"/>
+              <w:tabs>
+                <w:tab w:val="clear" w:pos="720"/>
+              </w:tabs>
+              <w:spacing w:before="60" w:after="100"/>
+              <w:jc w:val="right"/>
+              <w:rPr/>
+            </w:pPr>
+            <w:r>
+              <w:rPr/>
+              <w:t>2,7276</w:t>
+            </w:r>
+          </w:p>
+        </w:tc>
+        <w:tc>
+          <w:tcPr>
+            <w:tcW w:w="1280" w:type="dxa"/>
+            <w:tcBorders/>
+            <w:vAlign w:val="bottom"/>
+          </w:tcPr>
+          <w:p>
+            <w:pPr>
+              <w:pStyle w:val="Normal"/>
+              <w:tabs>
+                <w:tab w:val="clear" w:pos="720"/>
+              </w:tabs>
+              <w:spacing w:before="60" w:after="100"/>
+              <w:jc w:val="right"/>
+              <w:rPr/>
+            </w:pPr>
+            <w:r>
+              <w:rPr/>
+              <w:t>5,3206</w:t>
+            </w:r>
+          </w:p>
+        </w:tc>
+        <w:tc>
+          <w:tcPr>
+            <w:tcW w:w="1279" w:type="dxa"/>
+            <w:tcBorders/>
+            <w:vAlign w:val="bottom"/>
+          </w:tcPr>
+          <w:p>
+            <w:pPr>
+              <w:pStyle w:val="Normal"/>
+              <w:tabs>
+                <w:tab w:val="clear" w:pos="720"/>
+              </w:tabs>
+              <w:spacing w:before="60" w:after="100"/>
+              <w:jc w:val="right"/>
+              <w:rPr/>
+            </w:pPr>
+            <w:r>
+              <w:rPr/>
+              <w:t>8,1586</w:t>
+            </w:r>
+          </w:p>
+        </w:tc>
+        <w:tc>
+          <w:tcPr>
+            <w:tcW w:w="1281" w:type="dxa"/>
+            <w:tcBorders>
+              <w:right w:val="single" w:sz="2" w:space="0" w:color="000000"/>
+            </w:tcBorders>
+            <w:vAlign w:val="bottom"/>
+          </w:tcPr>
+          <w:p>
+            <w:pPr>
+              <w:pStyle w:val="Normal"/>
+              <w:tabs>
+                <w:tab w:val="clear" w:pos="720"/>
+              </w:tabs>
+              <w:spacing w:before="60" w:after="100"/>
+              <w:jc w:val="right"/>
+              <w:rPr/>
+            </w:pPr>
+            <w:r>
+              <w:rPr/>
+              <w:t>10,1834</w:t>
+            </w:r>
+          </w:p>
+        </w:tc>
+      </w:tr>
+      <w:tr>
+        <w:trPr>
+          <w:trHeight w:val="256" w:hRule="atLeast"/>
+        </w:trPr>
+        <w:tc>
+          <w:tcPr>
+            <w:tcW w:w="1308" w:type="dxa"/>
+            <w:tcBorders>
+              <w:left w:val="single" w:sz="2" w:space="0" w:color="000000"/>
+              <w:right w:val="single" w:sz="2" w:space="0" w:color="000000"/>
+            </w:tcBorders>
+            <w:vAlign w:val="bottom"/>
+          </w:tcPr>
+          <w:p>
+            <w:pPr>
+              <w:pStyle w:val="Normal"/>
+              <w:tabs>
+                <w:tab w:val="clear" w:pos="720"/>
+              </w:tabs>
+              <w:spacing w:before="60" w:after="100"/>
+              <w:jc w:val="center"/>
+              <w:rPr/>
+            </w:pPr>
+            <w:r>
+              <w:rPr/>
+              <w:t>5</w:t>
+            </w:r>
+          </w:p>
+        </w:tc>
+        <w:tc>
+          <w:tcPr>
+            <w:tcW w:w="1281" w:type="dxa"/>
+            <w:tcBorders/>
+            <w:vAlign w:val="bottom"/>
+          </w:tcPr>
+          <w:p>
+            <w:pPr>
+              <w:pStyle w:val="Normal"/>
+              <w:tabs>
+                <w:tab w:val="clear" w:pos="720"/>
+              </w:tabs>
+              <w:spacing w:before="60" w:after="100"/>
+              <w:jc w:val="right"/>
+              <w:rPr/>
+            </w:pPr>
+            <w:r>
+              <w:rPr/>
+              <w:t>2,8067</w:t>
+            </w:r>
+          </w:p>
+        </w:tc>
+        <w:tc>
+          <w:tcPr>
+            <w:tcW w:w="1280" w:type="dxa"/>
+            <w:tcBorders/>
+            <w:vAlign w:val="bottom"/>
+          </w:tcPr>
+          <w:p>
+            <w:pPr>
+              <w:pStyle w:val="Normal"/>
+              <w:tabs>
+                <w:tab w:val="clear" w:pos="720"/>
+              </w:tabs>
+              <w:spacing w:before="60" w:after="100"/>
+              <w:jc w:val="right"/>
+              <w:rPr/>
+            </w:pPr>
+            <w:r>
+              <w:rPr/>
+              <w:t>6,1146</w:t>
+            </w:r>
+          </w:p>
+        </w:tc>
+        <w:tc>
+          <w:tcPr>
+            <w:tcW w:w="1279" w:type="dxa"/>
+            <w:tcBorders/>
+            <w:vAlign w:val="bottom"/>
+          </w:tcPr>
+          <w:p>
+            <w:pPr>
+              <w:pStyle w:val="Normal"/>
+              <w:tabs>
+                <w:tab w:val="clear" w:pos="720"/>
+              </w:tabs>
+              <w:spacing w:before="60" w:after="100"/>
+              <w:jc w:val="right"/>
+              <w:rPr/>
+            </w:pPr>
+            <w:r>
+              <w:rPr/>
+              <w:t>9,3115</w:t>
+            </w:r>
+          </w:p>
+        </w:tc>
+        <w:tc>
+          <w:tcPr>
+            <w:tcW w:w="1281" w:type="dxa"/>
+            <w:tcBorders>
+              <w:right w:val="single" w:sz="2" w:space="0" w:color="000000"/>
+            </w:tcBorders>
+            <w:vAlign w:val="bottom"/>
+          </w:tcPr>
+          <w:p>
+            <w:pPr>
+              <w:pStyle w:val="Normal"/>
+              <w:tabs>
+                <w:tab w:val="clear" w:pos="720"/>
+              </w:tabs>
+              <w:spacing w:before="60" w:after="100"/>
+              <w:jc w:val="right"/>
+              <w:rPr/>
+            </w:pPr>
+            <w:r>
+              <w:rPr/>
+              <w:t>12,6413</w:t>
+            </w:r>
+          </w:p>
+        </w:tc>
+      </w:tr>
+      <w:tr>
+        <w:trPr>
+          <w:trHeight w:val="256" w:hRule="atLeast"/>
+        </w:trPr>
+        <w:tc>
+          <w:tcPr>
+            <w:tcW w:w="1308" w:type="dxa"/>
+            <w:tcBorders>
+              <w:left w:val="single" w:sz="2" w:space="0" w:color="000000"/>
+              <w:bottom w:val="single" w:sz="2" w:space="0" w:color="000000"/>
+              <w:right w:val="single" w:sz="2" w:space="0" w:color="000000"/>
+            </w:tcBorders>
+            <w:vAlign w:val="bottom"/>
+          </w:tcPr>
+          <w:p>
+            <w:pPr>
+              <w:pStyle w:val="Normal"/>
+              <w:tabs>
+                <w:tab w:val="clear" w:pos="720"/>
+              </w:tabs>
+              <w:spacing w:before="60" w:after="100"/>
+              <w:jc w:val="center"/>
+              <w:rPr/>
+            </w:pPr>
+            <w:r>
+              <w:rPr/>
+              <w:t>6</w:t>
+            </w:r>
+          </w:p>
+        </w:tc>
+        <w:tc>
+          <w:tcPr>
+            <w:tcW w:w="1281" w:type="dxa"/>
+            <w:tcBorders>
+              <w:bottom w:val="single" w:sz="2" w:space="0" w:color="000000"/>
+            </w:tcBorders>
+            <w:vAlign w:val="bottom"/>
+          </w:tcPr>
+          <w:p>
+            <w:pPr>
+              <w:pStyle w:val="Normal"/>
+              <w:tabs>
+                <w:tab w:val="clear" w:pos="720"/>
+              </w:tabs>
+              <w:spacing w:before="60" w:after="100"/>
+              <w:jc w:val="right"/>
+              <w:rPr/>
+            </w:pPr>
+            <w:r>
+              <w:rPr/>
+              <w:t>3,2901</w:t>
+            </w:r>
+          </w:p>
+        </w:tc>
+        <w:tc>
+          <w:tcPr>
+            <w:tcW w:w="1280" w:type="dxa"/>
+            <w:tcBorders>
+              <w:bottom w:val="single" w:sz="2" w:space="0" w:color="000000"/>
+            </w:tcBorders>
+            <w:vAlign w:val="bottom"/>
+          </w:tcPr>
+          <w:p>
+            <w:pPr>
+              <w:pStyle w:val="Normal"/>
+              <w:tabs>
+                <w:tab w:val="clear" w:pos="720"/>
+              </w:tabs>
+              <w:spacing w:before="60" w:after="100"/>
+              <w:jc w:val="right"/>
+              <w:rPr/>
+            </w:pPr>
+            <w:r>
+              <w:rPr/>
+              <w:t>7,287</w:t>
+            </w:r>
+          </w:p>
+        </w:tc>
+        <w:tc>
+          <w:tcPr>
+            <w:tcW w:w="1279" w:type="dxa"/>
+            <w:tcBorders>
+              <w:bottom w:val="single" w:sz="2" w:space="0" w:color="000000"/>
+            </w:tcBorders>
+            <w:vAlign w:val="bottom"/>
+          </w:tcPr>
+          <w:p>
+            <w:pPr>
+              <w:pStyle w:val="Normal"/>
+              <w:tabs>
+                <w:tab w:val="clear" w:pos="720"/>
+              </w:tabs>
+              <w:spacing w:before="60" w:after="100"/>
+              <w:jc w:val="right"/>
+              <w:rPr/>
+            </w:pPr>
+            <w:r>
+              <w:rPr/>
+              <w:t>11,8882</w:t>
+            </w:r>
+          </w:p>
+        </w:tc>
+        <w:tc>
+          <w:tcPr>
+            <w:tcW w:w="1281" w:type="dxa"/>
+            <w:tcBorders>
+              <w:bottom w:val="single" w:sz="2" w:space="0" w:color="000000"/>
+              <w:right w:val="single" w:sz="2" w:space="0" w:color="000000"/>
+            </w:tcBorders>
+            <w:vAlign w:val="bottom"/>
+          </w:tcPr>
+          <w:p>
+            <w:pPr>
+              <w:pStyle w:val="Normal"/>
+              <w:tabs>
+                <w:tab w:val="clear" w:pos="720"/>
+              </w:tabs>
+              <w:spacing w:before="60" w:after="100"/>
+              <w:jc w:val="right"/>
+              <w:rPr/>
+            </w:pPr>
+            <w:r>
+              <w:rPr/>
+              <w:t>15,933</w:t>
+            </w:r>
+          </w:p>
+        </w:tc>
+      </w:tr>
+    </w:tbl>
+    <w:p>
+      <w:pPr>
+        <w:pStyle w:val="Normal"/>
+        <w:rPr/>
+      </w:pPr>
+      <w:r>
+        <w:rPr/>
+        <w:t xml:space="preserve">Nous en déduisons que l’architecture de notre processeur est </w:t>
       </w:r>
       <w:r>
         <w:rPr>
-          <w:i w:val="false"/>
-          <w:iCs w:val="false"/>
+          <w:color w:val="000000"/>
+          <w:highlight w:val="red"/>
+          <w14:ligatures w14:val="all"/>
+          <w14:numForm w14:val="lining"/>
+          <w14:numSpacing w14:val="tabular"/>
         </w:rPr>
-        <w:t>de manière linéaire (ax+b)</w:t>
-      </w:r>
-      <w:r>
-        <w:rPr>
-          <w:i w:val="false"/>
-          <w:iCs w:val="false"/>
-        </w:rPr>
-        <w:t xml:space="preserve">, nous avons trouvé </w:t>
-      </w:r>
-      <w:r>
-        <w:rPr>
-          <w:i w:val="false"/>
-          <w:iCs w:val="false"/>
-        </w:rPr>
-        <w:t xml:space="preserve">comme </w:t>
-      </w:r>
-      <w:r>
-        <w:rPr>
-          <w:i w:val="false"/>
-          <w:iCs w:val="false"/>
-        </w:rPr>
-        <w:t xml:space="preserve">paramètres </w:t>
-      </w:r>
-    </w:p>
-    <w:p>
-      <w:pPr>
-        <w:pStyle w:val="Code"/>
-        <w:shd w:fill="ECF1F8" w:val="clear"/>
-        <w:rPr/>
-      </w:pPr>
-      <w:r>
-        <w:rPr/>
-        <w:t>a : 1.81389e+07</w:t>
-      </w:r>
-    </w:p>
-    <w:p>
-      <w:pPr>
-        <w:pStyle w:val="Code"/>
-        <w:shd w:fill="ECF1F8" w:val="clear"/>
-        <w:rPr/>
-      </w:pPr>
-      <w:r>
-        <w:rPr/>
-        <w:t>b : 18720</w:t>
-      </w:r>
-    </w:p>
-    <w:p>
-      <w:pPr>
-        <w:pStyle w:val="Normal"/>
-        <w:rPr/>
-      </w:pPr>
-      <w:r>
-        <w:rPr>
-          <w:i w:val="false"/>
-          <w:iCs w:val="false"/>
-        </w:rPr>
-        <w:t xml:space="preserve">En </w:t>
-      </w:r>
-      <w:r>
-        <w:rPr>
-          <w:i w:val="false"/>
-          <w:iCs w:val="false"/>
-        </w:rPr>
-        <w:t>faisant des vérifications entre le temps estimé et le temps réel, nous avons obtenu comme résultats </w:t>
-      </w:r>
-      <w:r>
-        <w:rPr>
-          <w:i w:val="false"/>
-          <w:iCs w:val="false"/>
-        </w:rPr>
-        <w:t>:</w:t>
-      </w:r>
-    </w:p>
-    <w:p>
-      <w:pPr>
-        <w:pStyle w:val="Code"/>
-        <w:shd w:fill="ECF1F8" w:val="clear"/>
-        <w:rPr/>
-      </w:pPr>
-      <w:r>
-        <w:rPr/>
-        <w:t>time : 55,117513781s</w:t>
-      </w:r>
-    </w:p>
-    <w:p>
-      <w:pPr>
-        <w:pStyle w:val="Code"/>
-        <w:shd w:fill="ECF1F8" w:val="clear"/>
-        <w:rPr/>
-      </w:pPr>
-      <w:r>
-        <w:rPr/>
-        <w:t>expected time : 55,129140625s</w:t>
-      </w:r>
-    </w:p>
-    <w:p>
-      <w:pPr>
-        <w:pStyle w:val="Code"/>
-        <w:shd w:fill="ECF1F8" w:val="clear"/>
-        <w:rPr/>
-      </w:pPr>
-      <w:r>
-        <w:rPr/>
-        <w:t>diff time : -1,988373156s</w:t>
-      </w:r>
-    </w:p>
-    <w:p>
-      <w:pPr>
-        <w:pStyle w:val="Normal"/>
-        <w:rPr/>
-      </w:pPr>
-      <w:r>
-        <w:rPr/>
-        <w:t>Donc l’estimation est plutôt satisfaisante.</w:t>
-      </w:r>
-    </w:p>
-    <w:p>
-      <w:pPr>
-        <w:pStyle w:val="Titre2"/>
-        <w:numPr>
-          <w:ilvl w:val="1"/>
-          <w:numId w:val="2"/>
-        </w:numPr>
-        <w:ind w:left="0" w:hanging="284"/>
-        <w:rPr/>
-      </w:pPr>
-      <w:r>
-        <w:rPr/>
-        <w:t>Amélioration des mesures</w:t>
-      </w:r>
-    </w:p>
-    <w:p>
-      <w:pPr>
-        <w:pStyle w:val="Normal"/>
-        <w:rPr/>
-      </w:pPr>
-      <w:r>
-        <w:rPr/>
-        <w:t>Proin porttitor, orci nec nonummy molestie, enim est eleifend mi, non fermentum diam nisl sit amet erat. Duis semper. Duis arcu massa, scelerisque vitae, consequat in, pretium a, enim. Pellentesque congue. Ut in risus volutpat libero pharetra tempor.</w:t>
-      </w:r>
-    </w:p>
-    <w:p>
-      <w:pPr>
-        <w:pStyle w:val="Normal"/>
-        <w:rPr/>
-      </w:pPr>
-      <w:r>
-        <w:rPr/>
-        <w:t>Cras vestibulum bibendum augue. Praesent egestas leo in pede. Praesent blandit odio eu enim. Pellentesque sed dui ut augue blandit sodales. Vestibulum ante ipsum primis in faucibus orci luctus et ultrices posuere cubilia Curae; Aliquam nibh. Mauris ac mauris sed pede pellentesque fermentum. Maecenas adipiscing ante non diam sodales hendrerit.</w:t>
-      </w:r>
-    </w:p>
-    <w:p>
-      <w:pPr>
-        <w:pStyle w:val="Titre1"/>
-        <w:numPr>
-          <w:ilvl w:val="0"/>
-          <w:numId w:val="2"/>
-        </w:numPr>
-        <w:ind w:left="0" w:hanging="851"/>
-        <w:rPr/>
-      </w:pPr>
-      <w:r>
-        <w:rPr/>
-        <w:t xml:space="preserve">Familiarisation avec l’API multitâches </w:t>
-      </w:r>
-      <w:r>
-        <w:rPr>
-          <w:rStyle w:val="Accentuation"/>
-        </w:rPr>
-        <w:t>pthread</w:t>
-      </w:r>
-    </w:p>
-    <w:p>
-      <w:pPr>
-        <w:pStyle w:val="Titre2"/>
-        <w:numPr>
-          <w:ilvl w:val="1"/>
-          <w:numId w:val="2"/>
-        </w:numPr>
-        <w:ind w:left="0" w:hanging="284"/>
-        <w:rPr/>
-      </w:pPr>
-      <w:r>
-        <w:rPr/>
-        <w:t>Exécution sur plusieurs tâches sans mutex</w:t>
-      </w:r>
-    </w:p>
-    <w:p>
-      <w:pPr>
-        <w:pStyle w:val="Titre2"/>
-        <w:numPr>
-          <w:ilvl w:val="1"/>
-          <w:numId w:val="2"/>
-        </w:numPr>
-        <w:ind w:left="0" w:hanging="284"/>
-        <w:rPr/>
-      </w:pPr>
-      <w:r>
-        <w:rPr/>
-        <w:t>Mesure de temps d’exécution</w:t>
+        <w:t>todo</w:t>
       </w:r>
     </w:p>
     <w:p>
@@ -754,74 +1709,68 @@
           <w:rPr>
             <w:lang w:val="en-US"/>
           </w:rPr>
-          <w:t xml:space="preserve">Rapport ENSTA 2021 – ROB305 – Howard </w:t>
+          <w:t xml:space="preserve">Rapport ENSTA 2021 – ROB305 – </w:t>
         </w:r>
         <w:r>
           <w:rPr>
             <w:lang w:val="en-US"/>
           </w:rPr>
-          <w:t>Wolowitz</w:t>
+          <w:t>Iad Abdul-Raouf et Madeleine Becker</w:t>
+        </w:r>
+        <w:r>
+          <w:rPr>
+            <w:lang w:val="en-US"/>
+          </w:rPr>
+          <w:tab/>
+        </w:r>
+        <w:r>
+          <w:rPr/>
+          <w:fldChar w:fldCharType="begin"/>
+        </w:r>
+        <w:r>
+          <w:rPr/>
+          <w:instrText> PAGE </w:instrText>
+        </w:r>
+        <w:r>
+          <w:rPr/>
+          <w:fldChar w:fldCharType="separate"/>
+        </w:r>
+        <w:r>
+          <w:rPr/>
+          <w:t>3</w:t>
+        </w:r>
+        <w:r>
+          <w:rPr/>
+          <w:fldChar w:fldCharType="end"/>
+        </w:r>
+        <w:r>
+          <w:rPr>
+            <w:lang w:val="en-US"/>
+          </w:rPr>
+          <w:t>/</w:t>
+        </w:r>
+        <w:r>
+          <w:rPr/>
+          <w:fldChar w:fldCharType="begin"/>
+        </w:r>
+        <w:r>
+          <w:rPr/>
+          <w:instrText> NUMPAGES </w:instrText>
+        </w:r>
+        <w:r>
+          <w:rPr/>
+          <w:fldChar w:fldCharType="separate"/>
+        </w:r>
+        <w:r>
+          <w:rPr/>
+          <w:t>3</w:t>
+        </w:r>
+        <w:r>
+          <w:rPr/>
+          <w:fldChar w:fldCharType="end"/>
         </w:r>
       </w:sdtContent>
     </w:sdt>
-    <w:r>
-      <w:rPr>
-        <w:lang w:val="en-US"/>
-      </w:rPr>
-      <w:tab/>
-    </w:r>
-    <w:r>
-      <w:rPr>
-        <w:lang w:val="en-US"/>
-      </w:rPr>
-      <w:tab/>
-    </w:r>
-    <w:r>
-      <w:rPr/>
-      <w:fldChar w:fldCharType="begin"/>
-    </w:r>
-    <w:r>
-      <w:rPr/>
-      <w:instrText> PAGE </w:instrText>
-    </w:r>
-    <w:r>
-      <w:rPr/>
-      <w:fldChar w:fldCharType="separate"/>
-    </w:r>
-    <w:r>
-      <w:rPr/>
-      <w:t>2</w:t>
-    </w:r>
-    <w:r>
-      <w:rPr/>
-      <w:fldChar w:fldCharType="end"/>
-    </w:r>
-    <w:r>
-      <w:rPr>
-        <w:lang w:val="en-US"/>
-      </w:rPr>
-      <w:t>/</w:t>
-    </w:r>
-    <w:r>
-      <w:rPr/>
-      <w:fldChar w:fldCharType="begin"/>
-    </w:r>
-    <w:r>
-      <w:rPr/>
-      <w:instrText> NUMPAGES </w:instrText>
-    </w:r>
-    <w:r>
-      <w:rPr/>
-      <w:fldChar w:fldCharType="separate"/>
-    </w:r>
-    <w:r>
-      <w:rPr/>
-      <w:t>2</w:t>
-    </w:r>
-    <w:r>
-      <w:rPr/>
-      <w:fldChar w:fldCharType="end"/>
-    </w:r>
   </w:p>
   <w:p>
     <w:pPr>
@@ -1758,7 +2707,7 @@
     <w:rsid w:val="005a7896"/>
     <w:pPr>
       <w:tabs>
-        <w:tab w:val="clear" w:pos="708"/>
+        <w:tab w:val="clear" w:pos="720"/>
         <w:tab w:val="center" w:pos="4703" w:leader="none"/>
         <w:tab w:val="right" w:pos="9406" w:leader="none"/>
       </w:tabs>
@@ -1775,7 +2724,7 @@
     <w:rsid w:val="005a7896"/>
     <w:pPr>
       <w:tabs>
-        <w:tab w:val="clear" w:pos="708"/>
+        <w:tab w:val="clear" w:pos="720"/>
         <w:tab w:val="center" w:pos="4703" w:leader="none"/>
         <w:tab w:val="right" w:pos="9406" w:leader="none"/>
       </w:tabs>
@@ -1803,7 +2752,7 @@
       </w:pBdr>
       <w:shd w:val="clear" w:color="auto" w:fill="ECF1F8"/>
       <w:tabs>
-        <w:tab w:val="clear" w:pos="708"/>
+        <w:tab w:val="clear" w:pos="720"/>
         <w:tab w:val="left" w:pos="426" w:leader="none"/>
         <w:tab w:val="left" w:pos="851" w:leader="none"/>
         <w:tab w:val="left" w:pos="1276" w:leader="none"/>

</xml_diff>

<commit_message>
Rapport : TP2c et TP3a
</commit_message>
<xml_diff>
--- a/Rapport-ROB305.docx
+++ b/Rapport-ROB305.docx
@@ -5,7 +5,7 @@
     <w:sdt>
       <w:sdtPr>
         <w:text/>
-        <w:id w:val="96185833"/>
+        <w:id w:val="2027940173"/>
         <w:dataBinding w:prefixMappings="xmlns:ns0='http://purl.org/dc/elements/1.1/' xmlns:ns1='http://schemas.openxmlformats.org/package/2006/metadata/core-properties' " w:xpath="/ns1:coreProperties[1]/ns0:title[1]" w:storeItemID="{6C3C8BC8-F283-45AE-878A-BAB7291924A1}"/>
         <w:alias w:val="Titre "/>
       </w:sdtPr>
@@ -598,22 +598,22 @@
     </w:p>
     <w:tbl>
       <w:tblPr>
-        <w:tblW w:w="6429" w:type="dxa"/>
+        <w:tblW w:w="6375" w:type="dxa"/>
         <w:jc w:val="left"/>
-        <w:tblInd w:w="-62" w:type="dxa"/>
+        <w:tblInd w:w="-4" w:type="dxa"/>
         <w:tblCellMar>
           <w:top w:w="0" w:type="dxa"/>
-          <w:left w:w="0" w:type="dxa"/>
+          <w:left w:w="2" w:type="dxa"/>
           <w:bottom w:w="0" w:type="dxa"/>
-          <w:right w:w="0" w:type="dxa"/>
+          <w:right w:w="2" w:type="dxa"/>
         </w:tblCellMar>
       </w:tblPr>
       <w:tblGrid>
-        <w:gridCol w:w="1308"/>
-        <w:gridCol w:w="1281"/>
-        <w:gridCol w:w="1280"/>
-        <w:gridCol w:w="1279"/>
-        <w:gridCol w:w="1281"/>
+        <w:gridCol w:w="1250"/>
+        <w:gridCol w:w="1286"/>
+        <w:gridCol w:w="1277"/>
+        <w:gridCol w:w="1276"/>
+        <w:gridCol w:w="1286"/>
       </w:tblGrid>
       <w:tr>
         <w:trPr>
@@ -621,7 +621,7 @@
         </w:trPr>
         <w:tc>
           <w:tcPr>
-            <w:tcW w:w="1308" w:type="dxa"/>
+            <w:tcW w:w="1250" w:type="dxa"/>
             <w:tcBorders>
               <w:top w:val="single" w:sz="2" w:space="0" w:color="000000"/>
               <w:left w:val="single" w:sz="2" w:space="0" w:color="000000"/>
@@ -642,13 +642,25 @@
             </w:pPr>
             <w:r>
               <w:rPr/>
-              <w:t>Ntasks \ nLoops</w:t>
+              <w:t>Nt</w:t>
+            </w:r>
+            <w:r>
+              <w:rPr/>
+              <w:t xml:space="preserve">asks </w:t>
+            </w:r>
+            <w:r>
+              <w:rPr/>
+              <w:t>\</w:t>
+            </w:r>
+            <w:r>
+              <w:rPr/>
+              <w:t xml:space="preserve"> nLoops</w:t>
             </w:r>
           </w:p>
         </w:tc>
         <w:tc>
           <w:tcPr>
-            <w:tcW w:w="1281" w:type="dxa"/>
+            <w:tcW w:w="1286" w:type="dxa"/>
             <w:tcBorders>
               <w:top w:val="single" w:sz="2" w:space="0" w:color="000000"/>
               <w:bottom w:val="single" w:sz="2" w:space="0" w:color="000000"/>
@@ -673,7 +685,7 @@
         </w:tc>
         <w:tc>
           <w:tcPr>
-            <w:tcW w:w="1280" w:type="dxa"/>
+            <w:tcW w:w="1277" w:type="dxa"/>
             <w:tcBorders>
               <w:top w:val="single" w:sz="2" w:space="0" w:color="000000"/>
               <w:bottom w:val="single" w:sz="2" w:space="0" w:color="000000"/>
@@ -698,7 +710,7 @@
         </w:tc>
         <w:tc>
           <w:tcPr>
-            <w:tcW w:w="1279" w:type="dxa"/>
+            <w:tcW w:w="1276" w:type="dxa"/>
             <w:tcBorders>
               <w:top w:val="single" w:sz="2" w:space="0" w:color="000000"/>
               <w:bottom w:val="single" w:sz="2" w:space="0" w:color="000000"/>
@@ -723,7 +735,7 @@
         </w:tc>
         <w:tc>
           <w:tcPr>
-            <w:tcW w:w="1281" w:type="dxa"/>
+            <w:tcW w:w="1286" w:type="dxa"/>
             <w:tcBorders>
               <w:top w:val="single" w:sz="2" w:space="0" w:color="000000"/>
               <w:bottom w:val="single" w:sz="2" w:space="0" w:color="000000"/>
@@ -754,7 +766,7 @@
         </w:trPr>
         <w:tc>
           <w:tcPr>
-            <w:tcW w:w="1308" w:type="dxa"/>
+            <w:tcW w:w="1250" w:type="dxa"/>
             <w:tcBorders>
               <w:left w:val="single" w:sz="2" w:space="0" w:color="000000"/>
               <w:right w:val="single" w:sz="2" w:space="0" w:color="000000"/>
@@ -779,7 +791,7 @@
         </w:tc>
         <w:tc>
           <w:tcPr>
-            <w:tcW w:w="1281" w:type="dxa"/>
+            <w:tcW w:w="1286" w:type="dxa"/>
             <w:tcBorders/>
             <w:vAlign w:val="bottom"/>
           </w:tcPr>
@@ -801,7 +813,7 @@
         </w:tc>
         <w:tc>
           <w:tcPr>
-            <w:tcW w:w="1280" w:type="dxa"/>
+            <w:tcW w:w="1277" w:type="dxa"/>
             <w:tcBorders/>
             <w:vAlign w:val="bottom"/>
           </w:tcPr>
@@ -823,7 +835,7 @@
         </w:tc>
         <w:tc>
           <w:tcPr>
-            <w:tcW w:w="1279" w:type="dxa"/>
+            <w:tcW w:w="1276" w:type="dxa"/>
             <w:tcBorders/>
             <w:vAlign w:val="bottom"/>
           </w:tcPr>
@@ -845,7 +857,7 @@
         </w:tc>
         <w:tc>
           <w:tcPr>
-            <w:tcW w:w="1281" w:type="dxa"/>
+            <w:tcW w:w="1286" w:type="dxa"/>
             <w:tcBorders>
               <w:right w:val="single" w:sz="2" w:space="0" w:color="000000"/>
             </w:tcBorders>
@@ -874,7 +886,7 @@
         </w:trPr>
         <w:tc>
           <w:tcPr>
-            <w:tcW w:w="1308" w:type="dxa"/>
+            <w:tcW w:w="1250" w:type="dxa"/>
             <w:tcBorders>
               <w:left w:val="single" w:sz="2" w:space="0" w:color="000000"/>
               <w:right w:val="single" w:sz="2" w:space="0" w:color="000000"/>
@@ -899,7 +911,7 @@
         </w:tc>
         <w:tc>
           <w:tcPr>
-            <w:tcW w:w="1281" w:type="dxa"/>
+            <w:tcW w:w="1286" w:type="dxa"/>
             <w:tcBorders/>
             <w:vAlign w:val="bottom"/>
           </w:tcPr>
@@ -921,7 +933,7 @@
         </w:tc>
         <w:tc>
           <w:tcPr>
-            <w:tcW w:w="1280" w:type="dxa"/>
+            <w:tcW w:w="1277" w:type="dxa"/>
             <w:tcBorders/>
             <w:vAlign w:val="bottom"/>
           </w:tcPr>
@@ -943,7 +955,7 @@
         </w:tc>
         <w:tc>
           <w:tcPr>
-            <w:tcW w:w="1279" w:type="dxa"/>
+            <w:tcW w:w="1276" w:type="dxa"/>
             <w:tcBorders/>
             <w:vAlign w:val="bottom"/>
           </w:tcPr>
@@ -965,7 +977,7 @@
         </w:tc>
         <w:tc>
           <w:tcPr>
-            <w:tcW w:w="1281" w:type="dxa"/>
+            <w:tcW w:w="1286" w:type="dxa"/>
             <w:tcBorders>
               <w:right w:val="single" w:sz="2" w:space="0" w:color="000000"/>
             </w:tcBorders>
@@ -994,7 +1006,7 @@
         </w:trPr>
         <w:tc>
           <w:tcPr>
-            <w:tcW w:w="1308" w:type="dxa"/>
+            <w:tcW w:w="1250" w:type="dxa"/>
             <w:tcBorders>
               <w:left w:val="single" w:sz="2" w:space="0" w:color="000000"/>
               <w:right w:val="single" w:sz="2" w:space="0" w:color="000000"/>
@@ -1019,7 +1031,7 @@
         </w:tc>
         <w:tc>
           <w:tcPr>
-            <w:tcW w:w="1281" w:type="dxa"/>
+            <w:tcW w:w="1286" w:type="dxa"/>
             <w:tcBorders/>
             <w:vAlign w:val="bottom"/>
           </w:tcPr>
@@ -1041,7 +1053,7 @@
         </w:tc>
         <w:tc>
           <w:tcPr>
-            <w:tcW w:w="1280" w:type="dxa"/>
+            <w:tcW w:w="1277" w:type="dxa"/>
             <w:tcBorders/>
             <w:vAlign w:val="bottom"/>
           </w:tcPr>
@@ -1063,7 +1075,7 @@
         </w:tc>
         <w:tc>
           <w:tcPr>
-            <w:tcW w:w="1279" w:type="dxa"/>
+            <w:tcW w:w="1276" w:type="dxa"/>
             <w:tcBorders/>
             <w:vAlign w:val="bottom"/>
           </w:tcPr>
@@ -1085,7 +1097,7 @@
         </w:tc>
         <w:tc>
           <w:tcPr>
-            <w:tcW w:w="1281" w:type="dxa"/>
+            <w:tcW w:w="1286" w:type="dxa"/>
             <w:tcBorders>
               <w:right w:val="single" w:sz="2" w:space="0" w:color="000000"/>
             </w:tcBorders>
@@ -1114,7 +1126,7 @@
         </w:trPr>
         <w:tc>
           <w:tcPr>
-            <w:tcW w:w="1308" w:type="dxa"/>
+            <w:tcW w:w="1250" w:type="dxa"/>
             <w:tcBorders>
               <w:left w:val="single" w:sz="2" w:space="0" w:color="000000"/>
               <w:right w:val="single" w:sz="2" w:space="0" w:color="000000"/>
@@ -1139,7 +1151,7 @@
         </w:tc>
         <w:tc>
           <w:tcPr>
-            <w:tcW w:w="1281" w:type="dxa"/>
+            <w:tcW w:w="1286" w:type="dxa"/>
             <w:tcBorders/>
             <w:vAlign w:val="bottom"/>
           </w:tcPr>
@@ -1161,7 +1173,7 @@
         </w:tc>
         <w:tc>
           <w:tcPr>
-            <w:tcW w:w="1280" w:type="dxa"/>
+            <w:tcW w:w="1277" w:type="dxa"/>
             <w:tcBorders/>
             <w:vAlign w:val="bottom"/>
           </w:tcPr>
@@ -1183,7 +1195,7 @@
         </w:tc>
         <w:tc>
           <w:tcPr>
-            <w:tcW w:w="1279" w:type="dxa"/>
+            <w:tcW w:w="1276" w:type="dxa"/>
             <w:tcBorders/>
             <w:vAlign w:val="bottom"/>
           </w:tcPr>
@@ -1205,7 +1217,7 @@
         </w:tc>
         <w:tc>
           <w:tcPr>
-            <w:tcW w:w="1281" w:type="dxa"/>
+            <w:tcW w:w="1286" w:type="dxa"/>
             <w:tcBorders>
               <w:right w:val="single" w:sz="2" w:space="0" w:color="000000"/>
             </w:tcBorders>
@@ -1234,7 +1246,7 @@
         </w:trPr>
         <w:tc>
           <w:tcPr>
-            <w:tcW w:w="1308" w:type="dxa"/>
+            <w:tcW w:w="1250" w:type="dxa"/>
             <w:tcBorders>
               <w:left w:val="single" w:sz="2" w:space="0" w:color="000000"/>
               <w:right w:val="single" w:sz="2" w:space="0" w:color="000000"/>
@@ -1259,7 +1271,7 @@
         </w:tc>
         <w:tc>
           <w:tcPr>
-            <w:tcW w:w="1281" w:type="dxa"/>
+            <w:tcW w:w="1286" w:type="dxa"/>
             <w:tcBorders/>
             <w:vAlign w:val="bottom"/>
           </w:tcPr>
@@ -1281,7 +1293,7 @@
         </w:tc>
         <w:tc>
           <w:tcPr>
-            <w:tcW w:w="1280" w:type="dxa"/>
+            <w:tcW w:w="1277" w:type="dxa"/>
             <w:tcBorders/>
             <w:vAlign w:val="bottom"/>
           </w:tcPr>
@@ -1303,7 +1315,7 @@
         </w:tc>
         <w:tc>
           <w:tcPr>
-            <w:tcW w:w="1279" w:type="dxa"/>
+            <w:tcW w:w="1276" w:type="dxa"/>
             <w:tcBorders/>
             <w:vAlign w:val="bottom"/>
           </w:tcPr>
@@ -1325,7 +1337,7 @@
         </w:tc>
         <w:tc>
           <w:tcPr>
-            <w:tcW w:w="1281" w:type="dxa"/>
+            <w:tcW w:w="1286" w:type="dxa"/>
             <w:tcBorders>
               <w:right w:val="single" w:sz="2" w:space="0" w:color="000000"/>
             </w:tcBorders>
@@ -1354,7 +1366,7 @@
         </w:trPr>
         <w:tc>
           <w:tcPr>
-            <w:tcW w:w="1308" w:type="dxa"/>
+            <w:tcW w:w="1250" w:type="dxa"/>
             <w:tcBorders>
               <w:left w:val="single" w:sz="2" w:space="0" w:color="000000"/>
               <w:bottom w:val="single" w:sz="2" w:space="0" w:color="000000"/>
@@ -1380,7 +1392,7 @@
         </w:tc>
         <w:tc>
           <w:tcPr>
-            <w:tcW w:w="1281" w:type="dxa"/>
+            <w:tcW w:w="1286" w:type="dxa"/>
             <w:tcBorders>
               <w:bottom w:val="single" w:sz="2" w:space="0" w:color="000000"/>
             </w:tcBorders>
@@ -1404,7 +1416,7 @@
         </w:tc>
         <w:tc>
           <w:tcPr>
-            <w:tcW w:w="1280" w:type="dxa"/>
+            <w:tcW w:w="1277" w:type="dxa"/>
             <w:tcBorders>
               <w:bottom w:val="single" w:sz="2" w:space="0" w:color="000000"/>
             </w:tcBorders>
@@ -1428,7 +1440,7 @@
         </w:tc>
         <w:tc>
           <w:tcPr>
-            <w:tcW w:w="1279" w:type="dxa"/>
+            <w:tcW w:w="1276" w:type="dxa"/>
             <w:tcBorders>
               <w:bottom w:val="single" w:sz="2" w:space="0" w:color="000000"/>
             </w:tcBorders>
@@ -1452,7 +1464,7 @@
         </w:tc>
         <w:tc>
           <w:tcPr>
-            <w:tcW w:w="1281" w:type="dxa"/>
+            <w:tcW w:w="1286" w:type="dxa"/>
             <w:tcBorders>
               <w:bottom w:val="single" w:sz="2" w:space="0" w:color="000000"/>
               <w:right w:val="single" w:sz="2" w:space="0" w:color="000000"/>
@@ -1520,6 +1532,48 @@
       </w:pPr>
       <w:r>
         <w:rPr/>
+        <w:t>Nous avons protégé le compteur avec un mutex, et la valeur du compteur est alors celle qui est attendue. En voici un exemple ci-dessous :</w:t>
+      </w:r>
+    </w:p>
+    <w:p>
+      <w:pPr>
+        <w:pStyle w:val="Code"/>
+        <w:rPr/>
+      </w:pPr>
+      <w:r>
+        <w:rPr/>
+        <w:t>nLoops = 10000000, nTasks = 5, protect = 1, schedPolicyInput = SCHED_RR</w:t>
+      </w:r>
+    </w:p>
+    <w:p>
+      <w:pPr>
+        <w:pStyle w:val="Code"/>
+        <w:rPr/>
+      </w:pPr>
+      <w:r>
+        <w:rPr/>
+        <w:t>counter = 5e+07</w:t>
+      </w:r>
+    </w:p>
+    <w:p>
+      <w:pPr>
+        <w:pStyle w:val="Code"/>
+        <w:rPr/>
+      </w:pPr>
+      <w:r>
+        <w:rPr/>
+        <w:t>time : 29,059909937s</w:t>
+      </w:r>
+    </w:p>
+    <w:p>
+      <w:pPr>
+        <w:pStyle w:val="Normal"/>
+        <w:ind w:left="0" w:hanging="284"/>
+        <w:rPr/>
+      </w:pPr>
+      <w:r>
+        <w:rPr/>
+        <w:t>On peut remarquer en revanche que le temps d’exécution est très largement supérieur à ce qui a été observé à la question précédente. C’est dû au fait que les threads doivent maintenant attendre les uns sur les autres, au lieu de faire chacun leur tâche de leur côté.</w:t>
       </w:r>
     </w:p>
     <w:p>
@@ -1550,6 +1604,31 @@
       <w:r>
         <w:rPr/>
         <w:t>Classe Chrono</w:t>
+      </w:r>
+    </w:p>
+    <w:p>
+      <w:pPr>
+        <w:pStyle w:val="Normal"/>
+        <w:ind w:left="0" w:hanging="284"/>
+        <w:rPr/>
+      </w:pPr>
+      <w:r>
+        <w:rPr/>
+        <w:t xml:space="preserve">Nous avons créé une classe </w:t>
+      </w:r>
+      <w:r>
+        <w:rPr>
+          <w:i/>
+          <w:iCs/>
+        </w:rPr>
+        <w:t>Chrono</w:t>
+      </w:r>
+      <w:r>
+        <w:rPr>
+          <w:i w:val="false"/>
+          <w:iCs w:val="false"/>
+        </w:rPr>
+        <w:t xml:space="preserve"> qui se comporte comme un chronomètre.</w:t>
       </w:r>
     </w:p>
     <w:p>
@@ -1726,11 +1805,6 @@
             <w:lang w:val="en-US"/>
           </w:rPr>
           <w:t>Iad Abdul-Raouf et Madeleine Becker</w:t>
-        </w:r>
-        <w:r>
-          <w:rPr>
-            <w:lang w:val="en-US"/>
-          </w:rPr>
           <w:tab/>
         </w:r>
         <w:r>
@@ -2043,7 +2117,7 @@
   <w:docDefaults>
     <w:rPrDefault>
       <w:rPr>
-        <w:rFonts w:ascii="Calibri" w:hAnsi="Calibri" w:eastAsia="Calibri" w:cs="Arial" w:asciiTheme="minorHAnsi" w:cstheme="minorBidi" w:eastAsiaTheme="minorHAnsi" w:hAnsiTheme="minorHAnsi"/>
+        <w:rFonts w:ascii="Calibri" w:hAnsi="Calibri" w:eastAsia="Calibri" w:cs="" w:asciiTheme="minorHAnsi" w:cstheme="minorBidi" w:eastAsiaTheme="minorHAnsi" w:hAnsiTheme="minorHAnsi"/>
         <w:szCs w:val="22"/>
         <w:lang w:val="fr-FR" w:eastAsia="en-US" w:bidi="ar-SA"/>
       </w:rPr>
@@ -2471,7 +2545,7 @@
       <w:outlineLvl w:val="0"/>
     </w:pPr>
     <w:rPr>
-      <w:rFonts w:ascii="Fira Sans" w:hAnsi="Fira Sans" w:eastAsia="" w:cs="Times New Roman" w:cstheme="majorBidi" w:eastAsiaTheme="majorEastAsia"/>
+      <w:rFonts w:ascii="Fira Sans" w:hAnsi="Fira Sans" w:eastAsia="" w:cs="" w:cstheme="majorBidi" w:eastAsiaTheme="majorEastAsia"/>
       <w:color w:val="1F4E79" w:themeColor="accent1" w:themeShade="80"/>
       <w:spacing w:val="-12"/>
       <w:sz w:val="22"/>
@@ -2499,7 +2573,7 @@
       <w:outlineLvl w:val="1"/>
     </w:pPr>
     <w:rPr>
-      <w:rFonts w:ascii="Fira Sans" w:hAnsi="Fira Sans" w:eastAsia="" w:cs="Times New Roman" w:cstheme="majorBidi" w:eastAsiaTheme="majorEastAsia"/>
+      <w:rFonts w:ascii="Fira Sans" w:hAnsi="Fira Sans" w:eastAsia="" w:cs="" w:cstheme="majorBidi" w:eastAsiaTheme="majorEastAsia"/>
       <w:color w:val="2F5496" w:themeColor="accent5" w:themeShade="bf"/>
       <w:spacing w:val="-10"/>
       <w:sz w:val="20"/>
@@ -2522,7 +2596,7 @@
     <w:qFormat/>
     <w:rsid w:val="00347aa3"/>
     <w:rPr>
-      <w:rFonts w:ascii="Fira Sans" w:hAnsi="Fira Sans" w:eastAsia="" w:cs="Times New Roman" w:cstheme="majorBidi" w:eastAsiaTheme="majorEastAsia"/>
+      <w:rFonts w:ascii="Fira Sans" w:hAnsi="Fira Sans" w:eastAsia="" w:cs="" w:cstheme="majorBidi" w:eastAsiaTheme="majorEastAsia"/>
       <w:color w:val="1F4E79" w:themeColor="accent1" w:themeShade="80"/>
       <w:spacing w:val="-12"/>
     </w:rPr>
@@ -2535,7 +2609,7 @@
     <w:qFormat/>
     <w:rsid w:val="00347aa3"/>
     <w:rPr>
-      <w:rFonts w:ascii="Fira Sans" w:hAnsi="Fira Sans" w:eastAsia="" w:cs="Times New Roman" w:cstheme="majorBidi" w:eastAsiaTheme="majorEastAsia"/>
+      <w:rFonts w:ascii="Fira Sans" w:hAnsi="Fira Sans" w:eastAsia="" w:cs="" w:cstheme="majorBidi" w:eastAsiaTheme="majorEastAsia"/>
       <w:color w:val="2F5496" w:themeColor="accent5" w:themeShade="bf"/>
       <w:spacing w:val="-10"/>
       <w:sz w:val="20"/>
@@ -2551,7 +2625,7 @@
     <w:qFormat/>
     <w:rsid w:val="002217e2"/>
     <w:rPr>
-      <w:rFonts w:ascii="Fira Sans Medium" w:hAnsi="Fira Sans Medium" w:eastAsia="" w:cs="Times New Roman" w:cstheme="majorBidi" w:eastAsiaTheme="majorEastAsia"/>
+      <w:rFonts w:ascii="Fira Sans Medium" w:hAnsi="Fira Sans Medium" w:eastAsia="" w:cs="" w:cstheme="majorBidi" w:eastAsiaTheme="majorEastAsia"/>
       <w:color w:val="1F4E79" w:themeColor="accent1" w:themeShade="80"/>
       <w:kern w:val="2"/>
       <w:sz w:val="28"/>
@@ -2693,7 +2767,7 @@
       <w:jc w:val="center"/>
     </w:pPr>
     <w:rPr>
-      <w:rFonts w:ascii="Fira Sans Medium" w:hAnsi="Fira Sans Medium" w:eastAsia="" w:cs="Times New Roman" w:cstheme="majorBidi" w:eastAsiaTheme="majorEastAsia"/>
+      <w:rFonts w:ascii="Fira Sans Medium" w:hAnsi="Fira Sans Medium" w:eastAsia="" w:cs="" w:cstheme="majorBidi" w:eastAsiaTheme="majorEastAsia"/>
       <w:color w:val="1F4E79" w:themeColor="accent1" w:themeShade="80"/>
       <w:kern w:val="2"/>
       <w:sz w:val="28"/>

</xml_diff>

<commit_message>
Modifié rapport pour TP3b
</commit_message>
<xml_diff>
--- a/Rapport-ROB305.docx
+++ b/Rapport-ROB305.docx
@@ -5,7 +5,7 @@
     <w:sdt>
       <w:sdtPr>
         <w:text/>
-        <w:id w:val="840442043"/>
+        <w:id w:val="2906064"/>
         <w:dataBinding w:prefixMappings="xmlns:ns0='http://purl.org/dc/elements/1.1/' xmlns:ns1='http://schemas.openxmlformats.org/package/2006/metadata/core-properties' " w:xpath="/ns1:coreProperties[1]/ns0:title[1]" w:storeItemID="{6C3C8BC8-F283-45AE-878A-BAB7291924A1}"/>
         <w:alias w:val="Titre "/>
       </w:sdtPr>
@@ -1787,13 +1787,27 @@
       <w:pPr>
         <w:pStyle w:val="Normal"/>
         <w:ind w:left="0" w:hanging="284"/>
-        <w:rPr/>
-      </w:pPr>
-      <w:r>
-        <w:rPr>
+        <w:rPr>
+          <w:i w:val="false"/>
           <w:i w:val="false"/>
           <w:iCs w:val="false"/>
         </w:rPr>
+      </w:pPr>
+      <w:r>
+        <w:rPr/>
+      </w:r>
+    </w:p>
+    <w:p>
+      <w:pPr>
+        <w:pStyle w:val="Normal"/>
+        <w:ind w:left="0" w:hanging="284"/>
+        <w:rPr/>
+      </w:pPr>
+      <w:r>
+        <w:rPr>
+          <w:i w:val="false"/>
+          <w:iCs w:val="false"/>
+        </w:rPr>
         <w:t xml:space="preserve">La méthode </w:t>
       </w:r>
       <w:r>
@@ -1808,7 +1822,77 @@
           <w:i w:val="false"/>
           <w:iCs w:val="false"/>
         </w:rPr>
-        <w:t xml:space="preserve"> sert à appeler la fonction à exécuter quand le timer se termine. Dans le lancement d’un timer posix, la fonction qui est appelée lorsque le timer se termine a des arguments précis</w:t>
+        <w:t xml:space="preserve"> sert à appeler la fonction à exécuter quand le timer se termine. Dans le lancement d’un timer posix, la fonction qui est appelée lorsque le timer se termine a des arguments précis, donc faire une fonction </w:t>
+      </w:r>
+      <w:r>
+        <w:rPr>
+          <w:i/>
+          <w:iCs/>
+        </w:rPr>
+        <w:t>call_callback</w:t>
+      </w:r>
+      <w:r>
+        <w:rPr>
+          <w:i w:val="false"/>
+          <w:iCs w:val="false"/>
+        </w:rPr>
+        <w:t xml:space="preserve"> permet plus de libertés sur la « vraie » fonction </w:t>
+      </w:r>
+      <w:r>
+        <w:rPr>
+          <w:i/>
+          <w:iCs/>
+        </w:rPr>
+        <w:t>callback</w:t>
+      </w:r>
+      <w:r>
+        <w:rPr>
+          <w:i w:val="false"/>
+          <w:iCs w:val="false"/>
+        </w:rPr>
+        <w:t>. Elle est statique parce que dans les arguments de cette fonction il ne peut pas y avoir de type Timer en premier argument.</w:t>
+      </w:r>
+    </w:p>
+    <w:p>
+      <w:pPr>
+        <w:pStyle w:val="Normal"/>
+        <w:ind w:left="0" w:hanging="284"/>
+        <w:rPr>
+          <w:i w:val="false"/>
+          <w:i w:val="false"/>
+          <w:iCs w:val="false"/>
+        </w:rPr>
+      </w:pPr>
+      <w:r>
+        <w:rPr/>
+      </w:r>
+    </w:p>
+    <w:p>
+      <w:pPr>
+        <w:pStyle w:val="Normal"/>
+        <w:ind w:left="0" w:hanging="284"/>
+        <w:rPr/>
+      </w:pPr>
+      <w:r>
+        <w:rPr>
+          <w:i w:val="false"/>
+          <w:iCs w:val="false"/>
+        </w:rPr>
+        <w:t xml:space="preserve">La fonction </w:t>
+      </w:r>
+      <w:r>
+        <w:rPr>
+          <w:i/>
+          <w:iCs/>
+        </w:rPr>
+        <w:t>callback</w:t>
+      </w:r>
+      <w:r>
+        <w:rPr>
+          <w:i w:val="false"/>
+          <w:iCs w:val="false"/>
+        </w:rPr>
+        <w:t xml:space="preserve"> doit être définie comme virtuelle puisque chaque classe qui en hérite doit définir quelles actions sont souhaitées lorsque le timer se termine.</w:t>
       </w:r>
     </w:p>
     <w:p>

</xml_diff>

<commit_message>
Rapport pour le TP3c
</commit_message>
<xml_diff>
--- a/Rapport-ROB305.docx
+++ b/Rapport-ROB305.docx
@@ -5,7 +5,7 @@
     <w:sdt>
       <w:sdtPr>
         <w:text/>
-        <w:id w:val="1226817240"/>
+        <w:id w:val="834194288"/>
         <w:dataBinding w:prefixMappings="xmlns:ns0='http://purl.org/dc/elements/1.1/' xmlns:ns1='http://schemas.openxmlformats.org/package/2006/metadata/core-properties' " w:xpath="/ns1:coreProperties[1]/ns0:title[1]" w:storeItemID="{6C3C8BC8-F283-45AE-878A-BAB7291924A1}"/>
         <w:alias w:val="Titre "/>
       </w:sdtPr>
@@ -1931,6 +1931,77 @@
       <w:r>
         <w:rPr/>
         <w:t>Calibration en temps d’une boucle</w:t>
+      </w:r>
+    </w:p>
+    <w:p>
+      <w:pPr>
+        <w:pStyle w:val="Normal"/>
+        <w:ind w:left="0" w:hanging="284"/>
+        <w:rPr>
+          <w:i/>
+          <w:i/>
+          <w:iCs/>
+        </w:rPr>
+      </w:pPr>
+      <w:r>
+        <w:rPr/>
+        <w:t xml:space="preserve">Nous avons implémenté les classes </w:t>
+      </w:r>
+      <w:r>
+        <w:rPr>
+          <w:i/>
+          <w:iCs/>
+        </w:rPr>
+        <w:t>Looper</w:t>
+      </w:r>
+      <w:r>
+        <w:rPr>
+          <w:i w:val="false"/>
+          <w:iCs w:val="false"/>
+        </w:rPr>
+        <w:t xml:space="preserve">, </w:t>
+      </w:r>
+      <w:r>
+        <w:rPr>
+          <w:i/>
+          <w:iCs/>
+        </w:rPr>
+        <w:t>Calibrator</w:t>
+      </w:r>
+      <w:r>
+        <w:rPr>
+          <w:i w:val="false"/>
+          <w:iCs w:val="false"/>
+        </w:rPr>
+        <w:t xml:space="preserve"> et </w:t>
+      </w:r>
+      <w:r>
+        <w:rPr>
+          <w:i/>
+          <w:iCs/>
+        </w:rPr>
+        <w:t>CpuLoop</w:t>
+      </w:r>
+      <w:r>
+        <w:rPr>
+          <w:i w:val="false"/>
+          <w:iCs w:val="false"/>
+        </w:rPr>
+        <w:t xml:space="preserve">, et nous les avons testées grâce à la classe </w:t>
+      </w:r>
+      <w:r>
+        <w:rPr>
+          <w:i/>
+          <w:iCs/>
+        </w:rPr>
+        <w:t>Chrono</w:t>
+      </w:r>
+      <w:r>
+        <w:rPr>
+          <w:i w:val="false"/>
+          <w:iCs w:val="false"/>
+        </w:rPr>
+        <w:t xml:space="preserve">. </w:t>
       </w:r>
     </w:p>
     <w:p>
@@ -2093,7 +2164,7 @@
         </w:r>
         <w:r>
           <w:rPr/>
-          <w:t>1</w:t>
+          <w:t>2</w:t>
         </w:r>
         <w:r>
           <w:rPr/>

</xml_diff>